<commit_message>
thêm chức năng phần mềm.docx
</commit_message>
<xml_diff>
--- a/Chức năng phần mềm.docx
+++ b/Chức năng phần mềm.docx
@@ -128,48 +128,88 @@
         <w:rPr>
           <w:b/>
         </w:rPr>
-        <w:t xml:space="preserve"> </w:t>
-      </w:r>
-      <w:r>
-        <w:rPr>
-          <w:b/>
-        </w:rPr>
-        <w:t>Dãy</w:t>
+        <w:t xml:space="preserve"> Dãy</w:t>
       </w:r>
       <w:r>
         <w:t xml:space="preserve">, </w:t>
       </w:r>
       <w:r>
-        <w:t xml:space="preserve">Nhập dữ liệu </w:t>
-      </w:r>
-      <w:r>
-        <w:t>Dãy</w:t>
-      </w:r>
-      <w:r>
-        <w:t xml:space="preserve"> từ file excel</w:t>
+        <w:t xml:space="preserve">Nhập dữ liệu Dãy từ file excel, sắp xếp </w:t>
+      </w:r>
+      <w:r>
+        <w:t xml:space="preserve">thứ tự </w:t>
+      </w:r>
+      <w:r>
+        <w:t>dãy.</w:t>
+      </w:r>
+    </w:p>
+    <w:p>
+      <w:pPr>
+        <w:jc w:val="both"/>
+        <w:rPr>
+          <w:b/>
+        </w:rPr>
+      </w:pPr>
+      <w:r>
+        <w:t xml:space="preserve">- </w:t>
+      </w:r>
+      <w:r>
+        <w:t xml:space="preserve">Thêm, xóa, cập nhật </w:t>
+      </w:r>
+      <w:r>
+        <w:rPr>
+          <w:b/>
+        </w:rPr>
+        <w:t>Tầng</w:t>
+      </w:r>
+      <w:r>
+        <w:t>, hiển thị chi tiết</w:t>
+      </w:r>
+      <w:r>
+        <w:rPr>
+          <w:b/>
+        </w:rPr>
+        <w:t xml:space="preserve"> Tầng</w:t>
       </w:r>
       <w:r>
         <w:t xml:space="preserve">, </w:t>
       </w:r>
       <w:r>
-        <w:t xml:space="preserve">sắp xếp </w:t>
+        <w:t xml:space="preserve">Nhập dữ liệu Tầng từ file excel, sắp xếp </w:t>
       </w:r>
       <w:r>
         <w:t xml:space="preserve">thứ tự </w:t>
       </w:r>
       <w:r>
-        <w:t>dãy</w:t>
-      </w:r>
-      <w:r>
-        <w:t>.</w:t>
-      </w:r>
-    </w:p>
-    <w:p>
-      <w:pPr>
-        <w:jc w:val="both"/>
-        <w:rPr>
-          <w:b/>
-        </w:rPr>
+        <w:t>tầng.</w:t>
+      </w:r>
+    </w:p>
+    <w:p>
+      <w:pPr>
+        <w:jc w:val="both"/>
+        <w:rPr>
+          <w:b/>
+          <w:color w:val="0070C0"/>
+        </w:rPr>
+      </w:pPr>
+      <w:r>
+        <w:rPr>
+          <w:b/>
+          <w:color w:val="0070C0"/>
+        </w:rPr>
+        <w:t xml:space="preserve">Ribbon </w:t>
+      </w:r>
+      <w:r>
+        <w:rPr>
+          <w:b/>
+          <w:color w:val="0070C0"/>
+        </w:rPr>
+        <w:t xml:space="preserve">Phòng cho phép: </w:t>
+      </w:r>
+    </w:p>
+    <w:p>
+      <w:pPr>
+        <w:jc w:val="both"/>
       </w:pPr>
       <w:r>
         <w:t xml:space="preserve">- </w:t>
@@ -181,7 +221,7 @@
         <w:rPr>
           <w:b/>
         </w:rPr>
-        <w:t>Tầng</w:t>
+        <w:t>Phòng</w:t>
       </w:r>
       <w:r>
         <w:t>, hiển thị chi tiết</w:t>
@@ -190,75 +230,30 @@
         <w:rPr>
           <w:b/>
         </w:rPr>
-        <w:t xml:space="preserve"> </w:t>
-      </w:r>
-      <w:r>
-        <w:rPr>
-          <w:b/>
-        </w:rPr>
-        <w:t>Tầng</w:t>
-      </w:r>
-      <w:r>
+        <w:t xml:space="preserve"> Phòng</w:t>
+      </w:r>
+      <w:r>
+        <w:rPr>
+          <w:b/>
+        </w:rPr>
         <w:t xml:space="preserve">, </w:t>
       </w:r>
       <w:r>
-        <w:t xml:space="preserve">Nhập dữ liệu </w:t>
-      </w:r>
-      <w:r>
-        <w:t>Tầng</w:t>
-      </w:r>
-      <w:r>
-        <w:t xml:space="preserve"> từ file excel, sắp xếp </w:t>
-      </w:r>
-      <w:r>
-        <w:t xml:space="preserve">thứ tự </w:t>
-      </w:r>
-      <w:r>
-        <w:t>tầng</w:t>
-      </w:r>
-      <w:r>
-        <w:t>.</w:t>
-      </w:r>
-    </w:p>
-    <w:p>
-      <w:pPr>
-        <w:jc w:val="both"/>
-        <w:rPr>
-          <w:b/>
-          <w:color w:val="0070C0"/>
-        </w:rPr>
-      </w:pPr>
-      <w:r>
-        <w:rPr>
-          <w:b/>
-          <w:color w:val="0070C0"/>
-        </w:rPr>
-        <w:t>Ribbon</w:t>
-      </w:r>
-      <w:r>
-        <w:rPr>
-          <w:b/>
-          <w:color w:val="0070C0"/>
-        </w:rPr>
-        <w:t xml:space="preserve"> </w:t>
-      </w:r>
-      <w:r>
-        <w:rPr>
-          <w:b/>
-          <w:color w:val="0070C0"/>
-        </w:rPr>
-        <w:t xml:space="preserve">Phòng cho phép: </w:t>
-      </w:r>
-    </w:p>
-    <w:p>
-      <w:pPr>
-        <w:jc w:val="both"/>
-      </w:pPr>
-      <w:r>
-        <w:t xml:space="preserve">- </w:t>
-      </w:r>
-      <w:r>
-        <w:t xml:space="preserve">Thêm, xóa, cập nhật </w:t>
+        <w:t>Nhập dữ liệu Phòng từ file excel.</w:t>
+      </w:r>
+    </w:p>
+    <w:p>
+      <w:pPr>
+        <w:jc w:val="both"/>
+        <w:rPr>
+          <w:b/>
+        </w:rPr>
+      </w:pPr>
+      <w:r>
+        <w:t xml:space="preserve">  </w:t>
+      </w:r>
+      <w:r>
+        <w:t xml:space="preserve">+ Xem thiết bị của </w:t>
       </w:r>
       <w:r>
         <w:rPr>
@@ -266,6 +261,172 @@
         </w:rPr>
         <w:t>Phòng</w:t>
       </w:r>
+    </w:p>
+    <w:p>
+      <w:pPr>
+        <w:jc w:val="both"/>
+        <w:rPr>
+          <w:b/>
+        </w:rPr>
+      </w:pPr>
+      <w:r>
+        <w:t xml:space="preserve">  </w:t>
+      </w:r>
+      <w:r>
+        <w:t xml:space="preserve">+ Xem sự cố của </w:t>
+      </w:r>
+      <w:r>
+        <w:rPr>
+          <w:b/>
+        </w:rPr>
+        <w:t>Phòng</w:t>
+      </w:r>
+    </w:p>
+    <w:p>
+      <w:pPr>
+        <w:jc w:val="both"/>
+      </w:pPr>
+      <w:r>
+        <w:t xml:space="preserve">  + Xem nhân viên</w:t>
+      </w:r>
+      <w:r>
+        <w:t>, quản trị viên</w:t>
+      </w:r>
+      <w:r>
+        <w:t xml:space="preserve"> phụ trách phòng</w:t>
+      </w:r>
+    </w:p>
+    <w:p>
+      <w:pPr>
+        <w:jc w:val="both"/>
+        <w:rPr>
+          <w:b/>
+          <w:color w:val="0070C0"/>
+        </w:rPr>
+      </w:pPr>
+      <w:r>
+        <w:rPr>
+          <w:b/>
+          <w:color w:val="0070C0"/>
+        </w:rPr>
+        <w:t>Ribbon Phòng – Thiết bị cho phép:</w:t>
+      </w:r>
+    </w:p>
+    <w:p>
+      <w:pPr>
+        <w:jc w:val="both"/>
+      </w:pPr>
+      <w:r>
+        <w:t>- Thêm thiết bị vào phòng</w:t>
+      </w:r>
+    </w:p>
+    <w:p>
+      <w:pPr>
+        <w:jc w:val="both"/>
+      </w:pPr>
+      <w:r>
+        <w:t xml:space="preserve">  + Thêm thiết bị theo số lượng</w:t>
+      </w:r>
+    </w:p>
+    <w:p>
+      <w:pPr>
+        <w:jc w:val="both"/>
+      </w:pPr>
+      <w:r>
+        <w:t xml:space="preserve">  + Thêm thiết bị theo cá thể</w:t>
+      </w:r>
+    </w:p>
+    <w:p>
+      <w:pPr>
+        <w:jc w:val="both"/>
+      </w:pPr>
+      <w:r>
+        <w:t xml:space="preserve">- Sửa </w:t>
+      </w:r>
+      <w:r>
+        <w:t xml:space="preserve">thông tin </w:t>
+      </w:r>
+      <w:r>
+        <w:t>thiết bị của phòng</w:t>
+      </w:r>
+    </w:p>
+    <w:p>
+      <w:pPr>
+        <w:jc w:val="both"/>
+      </w:pPr>
+      <w:r>
+        <w:t>- Loại bỏ thiết bị ra khỏi phòng</w:t>
+      </w:r>
+    </w:p>
+    <w:p>
+      <w:pPr>
+        <w:jc w:val="both"/>
+      </w:pPr>
+      <w:r>
+        <w:t>- Chuyển tình trạng thiết bị của phòng</w:t>
+      </w:r>
+    </w:p>
+    <w:p>
+      <w:pPr>
+        <w:jc w:val="both"/>
+      </w:pPr>
+      <w:r>
+        <w:t>- Chuyển thiết bị từ phòng này sang phòng khác</w:t>
+      </w:r>
+    </w:p>
+    <w:p>
+      <w:pPr>
+        <w:jc w:val="both"/>
+      </w:pPr>
+      <w:r>
+        <w:t>- Nhập dữ liệu thiết bị theo số lượng từ file excel.</w:t>
+      </w:r>
+    </w:p>
+    <w:p>
+      <w:pPr>
+        <w:jc w:val="both"/>
+      </w:pPr>
+      <w:r>
+        <w:t>- Nhập dữ liệu thiết bị theo cá thể từ file excel.</w:t>
+      </w:r>
+    </w:p>
+    <w:p>
+      <w:pPr>
+        <w:jc w:val="both"/>
+        <w:rPr>
+          <w:b/>
+          <w:color w:val="0070C0"/>
+        </w:rPr>
+      </w:pPr>
+      <w:r>
+        <w:rPr>
+          <w:b/>
+          <w:color w:val="0070C0"/>
+        </w:rPr>
+        <w:t>Ribbon thiết bị cho phép:</w:t>
+      </w:r>
+    </w:p>
+    <w:p>
+      <w:pPr>
+        <w:jc w:val="both"/>
+      </w:pPr>
+      <w:r>
+        <w:t>- Xem danh sách thiết bị được quản lý theo số lượng, cá thể, đang được sử dụng, chưa được sử dụng</w:t>
+      </w:r>
+    </w:p>
+    <w:p>
+      <w:pPr>
+        <w:jc w:val="both"/>
+      </w:pPr>
+      <w:r>
+        <w:t xml:space="preserve">- Thêm, xóa, cập nhật </w:t>
+      </w:r>
+      <w:r>
+        <w:rPr>
+          <w:b/>
+        </w:rPr>
+        <w:t>Thiết bị</w:t>
+      </w:r>
       <w:r>
         <w:t>, hiển thị chi tiết</w:t>
       </w:r>
@@ -273,278 +434,7 @@
         <w:rPr>
           <w:b/>
         </w:rPr>
-        <w:t xml:space="preserve"> </w:t>
-      </w:r>
-      <w:r>
-        <w:rPr>
-          <w:b/>
-        </w:rPr>
-        <w:t>Phòng</w:t>
-      </w:r>
-      <w:r>
-        <w:rPr>
-          <w:b/>
-        </w:rPr>
-        <w:t xml:space="preserve">, </w:t>
-      </w:r>
-      <w:r>
-        <w:t xml:space="preserve">Nhập dữ liệu </w:t>
-      </w:r>
-      <w:r>
-        <w:t>Phòng</w:t>
-      </w:r>
-      <w:r>
-        <w:t xml:space="preserve"> từ file excel</w:t>
-      </w:r>
-      <w:r>
-        <w:t>.</w:t>
-      </w:r>
-    </w:p>
-    <w:p>
-      <w:pPr>
-        <w:jc w:val="both"/>
-        <w:rPr>
-          <w:b/>
-        </w:rPr>
-      </w:pPr>
-      <w:r>
-        <w:t xml:space="preserve">  </w:t>
-      </w:r>
-      <w:r>
-        <w:t xml:space="preserve">+ Xem thiết bị của </w:t>
-      </w:r>
-      <w:r>
-        <w:rPr>
-          <w:b/>
-        </w:rPr>
-        <w:t>Phòng</w:t>
-      </w:r>
-    </w:p>
-    <w:p>
-      <w:pPr>
-        <w:jc w:val="both"/>
-        <w:rPr>
-          <w:b/>
-        </w:rPr>
-      </w:pPr>
-      <w:r>
-        <w:t xml:space="preserve">  </w:t>
-      </w:r>
-      <w:r>
-        <w:t xml:space="preserve">+ Xem </w:t>
-      </w:r>
-      <w:r>
-        <w:t>sự cố</w:t>
-      </w:r>
-      <w:r>
-        <w:t xml:space="preserve"> </w:t>
-      </w:r>
-      <w:r>
-        <w:t>của</w:t>
-      </w:r>
-      <w:r>
-        <w:t xml:space="preserve"> </w:t>
-      </w:r>
-      <w:r>
-        <w:rPr>
-          <w:b/>
-        </w:rPr>
-        <w:t>Phòng</w:t>
-      </w:r>
-    </w:p>
-    <w:p>
-      <w:pPr>
-        <w:jc w:val="both"/>
-      </w:pPr>
-      <w:r>
-        <w:t xml:space="preserve">  + Xem nhân viên</w:t>
-      </w:r>
-      <w:r>
-        <w:t>, quản trị viên</w:t>
-      </w:r>
-      <w:r>
-        <w:t xml:space="preserve"> phụ trách phòng</w:t>
-      </w:r>
-    </w:p>
-    <w:p>
-      <w:pPr>
-        <w:jc w:val="both"/>
-        <w:rPr>
-          <w:b/>
-          <w:color w:val="0070C0"/>
-        </w:rPr>
-      </w:pPr>
-      <w:r>
-        <w:rPr>
-          <w:b/>
-          <w:color w:val="0070C0"/>
-        </w:rPr>
-        <w:t>Ribbon</w:t>
-      </w:r>
-      <w:r>
-        <w:rPr>
-          <w:b/>
-          <w:color w:val="0070C0"/>
-        </w:rPr>
-        <w:t xml:space="preserve"> Phòng – Thiết bị cho phép:</w:t>
-      </w:r>
-    </w:p>
-    <w:p>
-      <w:pPr>
-        <w:jc w:val="both"/>
-      </w:pPr>
-      <w:r>
-        <w:t>- Thêm</w:t>
-      </w:r>
-      <w:r>
-        <w:t xml:space="preserve"> thiết bị vào phòng</w:t>
-      </w:r>
-    </w:p>
-    <w:p>
-      <w:pPr>
-        <w:jc w:val="both"/>
-      </w:pPr>
-      <w:r>
-        <w:t xml:space="preserve">  + </w:t>
-      </w:r>
-      <w:r>
-        <w:t xml:space="preserve">Thêm thiết bị </w:t>
-      </w:r>
-      <w:r>
-        <w:t>theo số lượng</w:t>
-      </w:r>
-    </w:p>
-    <w:p>
-      <w:pPr>
-        <w:jc w:val="both"/>
-      </w:pPr>
-      <w:r>
-        <w:t xml:space="preserve">  + Thêm thiết bị theo </w:t>
-      </w:r>
-      <w:r>
-        <w:t>cá thể</w:t>
-      </w:r>
-    </w:p>
-    <w:p>
-      <w:pPr>
-        <w:jc w:val="both"/>
-      </w:pPr>
-      <w:r>
-        <w:t xml:space="preserve">- Sửa </w:t>
-      </w:r>
-      <w:r>
-        <w:t xml:space="preserve">thông tin </w:t>
-      </w:r>
-      <w:r>
-        <w:t>thiết bị của phòng</w:t>
-      </w:r>
-    </w:p>
-    <w:p>
-      <w:pPr>
-        <w:jc w:val="both"/>
-      </w:pPr>
-      <w:r>
-        <w:t>- Loại bỏ thiết bị ra khỏi phòng</w:t>
-      </w:r>
-    </w:p>
-    <w:p>
-      <w:pPr>
-        <w:jc w:val="both"/>
-      </w:pPr>
-      <w:r>
-        <w:t>- Chuyển tình trạng thiết bị của phòng</w:t>
-      </w:r>
-    </w:p>
-    <w:p>
-      <w:pPr>
-        <w:jc w:val="both"/>
-      </w:pPr>
-      <w:r>
-        <w:t>- Chuyển thiết bị từ phòng này sang phòng khác</w:t>
-      </w:r>
-    </w:p>
-    <w:p>
-      <w:pPr>
-        <w:jc w:val="both"/>
-      </w:pPr>
-      <w:r>
-        <w:t xml:space="preserve">- </w:t>
-      </w:r>
-      <w:r>
-        <w:t xml:space="preserve">Nhập dữ liệu </w:t>
-      </w:r>
-      <w:r>
-        <w:t>thiết bị theo số lượng</w:t>
-      </w:r>
-      <w:r>
-        <w:t xml:space="preserve"> từ file excel.</w:t>
-      </w:r>
-    </w:p>
-    <w:p>
-      <w:pPr>
-        <w:jc w:val="both"/>
-      </w:pPr>
-      <w:r>
-        <w:t xml:space="preserve">- Nhập dữ liệu thiết bị theo </w:t>
-      </w:r>
-      <w:r>
-        <w:t>cá thể</w:t>
-      </w:r>
-      <w:r>
-        <w:t xml:space="preserve"> từ file excel.</w:t>
-      </w:r>
-    </w:p>
-    <w:p>
-      <w:pPr>
-        <w:jc w:val="both"/>
-        <w:rPr>
-          <w:b/>
-          <w:color w:val="0070C0"/>
-        </w:rPr>
-      </w:pPr>
-      <w:r>
-        <w:rPr>
-          <w:b/>
-          <w:color w:val="0070C0"/>
-        </w:rPr>
-        <w:t>Ribbon thiết bị cho phép:</w:t>
-      </w:r>
-    </w:p>
-    <w:p>
-      <w:pPr>
-        <w:jc w:val="both"/>
-      </w:pPr>
-      <w:r>
-        <w:t>- Xem danh sách thiết bị được quản lý theo số lượng, cá thể, đang được sử dụng, chưa được sử dụng</w:t>
-      </w:r>
-    </w:p>
-    <w:p>
-      <w:pPr>
-        <w:jc w:val="both"/>
-      </w:pPr>
-      <w:r>
-        <w:t xml:space="preserve">- Thêm, xóa, cập nhật </w:t>
-      </w:r>
-      <w:r>
-        <w:rPr>
-          <w:b/>
-        </w:rPr>
-        <w:t>Thiết bị</w:t>
-      </w:r>
-      <w:r>
-        <w:t>, hiển thị chi tiết</w:t>
-      </w:r>
-      <w:r>
-        <w:rPr>
-          <w:b/>
-        </w:rPr>
-        <w:t xml:space="preserve"> </w:t>
-      </w:r>
-      <w:r>
-        <w:rPr>
-          <w:b/>
-        </w:rPr>
-        <w:t>Thiết bị</w:t>
+        <w:t xml:space="preserve"> Thiết bị</w:t>
       </w:r>
       <w:r>
         <w:t>.</w:t>
@@ -587,31 +477,13 @@
         <w:rPr>
           <w:b/>
         </w:rPr>
-        <w:t xml:space="preserve"> </w:t>
-      </w:r>
-      <w:r>
-        <w:rPr>
-          <w:b/>
-        </w:rPr>
-        <w:t>Loại thiết bị</w:t>
+        <w:t xml:space="preserve"> Loại thiết bị</w:t>
       </w:r>
       <w:r>
         <w:t xml:space="preserve">, </w:t>
       </w:r>
       <w:r>
-        <w:t xml:space="preserve">Nhập dữ liệu </w:t>
-      </w:r>
-      <w:r>
-        <w:t>Loại thiết bị</w:t>
-      </w:r>
-      <w:r>
-        <w:t xml:space="preserve"> từ file excel, sắp xếp vị trí </w:t>
-      </w:r>
-      <w:r>
-        <w:t>Loại thiết bị</w:t>
-      </w:r>
-      <w:r>
-        <w:t>.</w:t>
+        <w:t>Nhập dữ liệu Loại thiết bị từ file excel, sắp xếp vị trí Loại thiết bị.</w:t>
       </w:r>
     </w:p>
     <w:p>
@@ -650,25 +522,13 @@
         <w:rPr>
           <w:b/>
         </w:rPr>
-        <w:t xml:space="preserve"> </w:t>
-      </w:r>
-      <w:r>
-        <w:rPr>
-          <w:b/>
-        </w:rPr>
-        <w:t>Nhân viên</w:t>
+        <w:t xml:space="preserve"> Nhân viên</w:t>
       </w:r>
       <w:r>
         <w:t xml:space="preserve">, </w:t>
       </w:r>
       <w:r>
-        <w:t xml:space="preserve">Nhập dữ liệu </w:t>
-      </w:r>
-      <w:r>
-        <w:t>Nhân viên</w:t>
-      </w:r>
-      <w:r>
-        <w:t xml:space="preserve"> từ file excel.</w:t>
+        <w:t>Nhập dữ liệu Nhân viên từ file excel.</w:t>
       </w:r>
     </w:p>
     <w:p>
@@ -726,13 +586,7 @@
         <w:rPr>
           <w:b/>
         </w:rPr>
-        <w:t>Quản trị</w:t>
-      </w:r>
-      <w:r>
-        <w:rPr>
-          <w:b/>
-        </w:rPr>
-        <w:t xml:space="preserve"> viên</w:t>
+        <w:t>Quản trị viên</w:t>
       </w:r>
       <w:r>
         <w:t>, hiển thị chi tiết</w:t>
@@ -741,25 +595,7 @@
         <w:rPr>
           <w:b/>
         </w:rPr>
-        <w:t xml:space="preserve"> </w:t>
-      </w:r>
-      <w:r>
-        <w:rPr>
-          <w:b/>
-        </w:rPr>
-        <w:t>Quản trị</w:t>
-      </w:r>
-      <w:r>
-        <w:rPr>
-          <w:b/>
-        </w:rPr>
-        <w:t xml:space="preserve"> viên</w:t>
-      </w:r>
-      <w:r>
-        <w:rPr>
-          <w:b/>
-        </w:rPr>
-        <w:t>.</w:t>
+        <w:t xml:space="preserve"> Quản trị viên.</w:t>
       </w:r>
     </w:p>
     <w:p>
@@ -1165,10 +1001,7 @@
         <w:jc w:val="both"/>
       </w:pPr>
       <w:r>
-        <w:t xml:space="preserve">- Hiển thị danh sách tình trạng của </w:t>
-      </w:r>
-      <w:r>
-        <w:t>phòng.</w:t>
+        <w:t>- Hiển thị danh sách tình trạng của phòng.</w:t>
       </w:r>
     </w:p>
     <w:p>
@@ -1226,100 +1059,467 @@
         </w:rPr>
       </w:pPr>
       <w:r>
+        <w:t xml:space="preserve">- Nhập dữ liệu </w:t>
+      </w:r>
+      <w:r>
+        <w:rPr>
+          <w:b/>
+        </w:rPr>
+        <w:t>Tình trạng</w:t>
+      </w:r>
+      <w:r>
+        <w:t xml:space="preserve"> từ file excel, sắp xếp </w:t>
+      </w:r>
+      <w:r>
+        <w:t>thứ tự</w:t>
+      </w:r>
+      <w:r>
+        <w:t xml:space="preserve"> </w:t>
+      </w:r>
+      <w:r>
+        <w:rPr>
+          <w:b/>
+        </w:rPr>
+        <w:t>Tình trạng</w:t>
+      </w:r>
+      <w:r>
+        <w:t>.</w:t>
+      </w:r>
+    </w:p>
+    <w:p>
+      <w:pPr>
+        <w:jc w:val="both"/>
+        <w:rPr>
+          <w:b/>
+          <w:color w:val="0070C0"/>
+        </w:rPr>
+      </w:pPr>
+      <w:r>
+        <w:rPr>
+          <w:b/>
+          <w:color w:val="0070C0"/>
+        </w:rPr>
+        <w:t xml:space="preserve">Ribbon </w:t>
+      </w:r>
+      <w:r>
+        <w:rPr>
+          <w:b/>
+          <w:color w:val="0070C0"/>
+        </w:rPr>
+        <w:t>Log</w:t>
+      </w:r>
+      <w:r>
+        <w:rPr>
+          <w:b/>
+          <w:color w:val="0070C0"/>
+        </w:rPr>
+        <w:t xml:space="preserve"> Hệ thống</w:t>
+      </w:r>
+      <w:r>
+        <w:rPr>
+          <w:b/>
+          <w:color w:val="0070C0"/>
+        </w:rPr>
+        <w:t xml:space="preserve"> cho phép:</w:t>
+      </w:r>
+    </w:p>
+    <w:p>
+      <w:pPr>
+        <w:jc w:val="both"/>
+      </w:pPr>
+      <w:r>
+        <w:t xml:space="preserve">- Hiển thị </w:t>
+      </w:r>
+      <w:r>
+        <w:t xml:space="preserve">vết </w:t>
+      </w:r>
+      <w:r>
+        <w:t xml:space="preserve">các thao tác của </w:t>
+      </w:r>
+      <w:r>
+        <w:rPr>
+          <w:b/>
+        </w:rPr>
+        <w:t>Tài khoản</w:t>
+      </w:r>
+      <w:r>
+        <w:rPr>
+          <w:b/>
+        </w:rPr>
+        <w:t xml:space="preserve"> </w:t>
+      </w:r>
+      <w:r>
+        <w:t>trên dữ liệu hệ thống.</w:t>
+      </w:r>
+    </w:p>
+    <w:p>
+      <w:pPr>
+        <w:jc w:val="both"/>
+        <w:rPr>
+          <w:b/>
+          <w:color w:val="0070C0"/>
+        </w:rPr>
+      </w:pPr>
+      <w:r>
+        <w:rPr>
+          <w:b/>
+          <w:color w:val="0070C0"/>
+        </w:rPr>
+        <w:t>Form Cài đặt cấu hình</w:t>
+      </w:r>
+      <w:r>
+        <w:rPr>
+          <w:b/>
+          <w:color w:val="0070C0"/>
+        </w:rPr>
+        <w:t>:</w:t>
+      </w:r>
+    </w:p>
+    <w:p>
+      <w:pPr>
+        <w:jc w:val="both"/>
+      </w:pPr>
+      <w:r>
         <w:t xml:space="preserve">- </w:t>
       </w:r>
       <w:r>
-        <w:t xml:space="preserve">Nhập dữ liệu </w:t>
-      </w:r>
-      <w:r>
-        <w:rPr>
-          <w:b/>
-        </w:rPr>
-        <w:t>Tình trạng</w:t>
-      </w:r>
-      <w:r>
-        <w:t xml:space="preserve"> từ file excel, sắp xếp </w:t>
-      </w:r>
-      <w:r>
-        <w:t>thứ tự</w:t>
+        <w:t>Form sẽ hiển thị khi cài đặt lần đầu tiên và những lần không thể kết nối đến cơ sở dữ liệu.</w:t>
+      </w:r>
+    </w:p>
+    <w:p>
+      <w:pPr>
+        <w:jc w:val="both"/>
+      </w:pPr>
+      <w:r>
+        <w:t>- Form chứa 2 Tab</w:t>
+      </w:r>
+    </w:p>
+    <w:p>
+      <w:pPr>
+        <w:jc w:val="both"/>
+      </w:pPr>
+      <w:r>
+        <w:t xml:space="preserve"> + Cấu hình cục bộ (local) chứa 2 Panel</w:t>
       </w:r>
       <w:r>
         <w:t xml:space="preserve"> </w:t>
       </w:r>
-      <w:r>
-        <w:rPr>
-          <w:b/>
-        </w:rPr>
-        <w:t>Tình trạng</w:t>
+    </w:p>
+    <w:p>
+      <w:pPr>
+        <w:jc w:val="both"/>
+      </w:pPr>
+      <w:r>
+        <w:t xml:space="preserve">  </w:t>
+      </w:r>
+      <w:r>
+        <w:t xml:space="preserve"> </w:t>
+      </w:r>
+      <w:r>
+        <w:t>*</w:t>
+      </w:r>
+      <w:r>
+        <w:t xml:space="preserve"> Panel Cấu hình cơ sở dữ liệu</w:t>
+      </w:r>
+    </w:p>
+    <w:p>
+      <w:pPr>
+        <w:jc w:val="both"/>
+      </w:pPr>
+      <w:r>
+        <w:tab/>
+        <w:t>Panel này dùng để cấu hình thông tin cơ sở dữ liệu trên server. Nếu muốn dùng Cơ sở dữ liệu client thì tick vào checkbox sử dụng</w:t>
+      </w:r>
+      <w:r>
+        <w:t xml:space="preserve"> </w:t>
+      </w:r>
+      <w:r>
+        <w:t>Cơ sở dữ liệu client</w:t>
       </w:r>
       <w:r>
         <w:t>.</w:t>
       </w:r>
-    </w:p>
-    <w:p>
-      <w:pPr>
-        <w:jc w:val="both"/>
-        <w:rPr>
-          <w:b/>
-          <w:color w:val="0070C0"/>
-        </w:rPr>
-      </w:pPr>
-      <w:r>
-        <w:rPr>
-          <w:b/>
-          <w:color w:val="0070C0"/>
-        </w:rPr>
-        <w:t xml:space="preserve">Ribbon </w:t>
-      </w:r>
-      <w:r>
-        <w:rPr>
-          <w:b/>
-          <w:color w:val="0070C0"/>
-        </w:rPr>
-        <w:t>Log</w:t>
-      </w:r>
-      <w:r>
-        <w:rPr>
-          <w:b/>
-          <w:color w:val="0070C0"/>
-        </w:rPr>
-        <w:t xml:space="preserve"> Hệ thống</w:t>
-      </w:r>
-      <w:r>
-        <w:rPr>
-          <w:b/>
-          <w:color w:val="0070C0"/>
-        </w:rPr>
-        <w:t xml:space="preserve"> cho phép:</w:t>
-      </w:r>
-    </w:p>
-    <w:p>
-      <w:pPr>
-        <w:jc w:val="both"/>
-      </w:pPr>
-      <w:r>
-        <w:t xml:space="preserve">- Hiển thị </w:t>
-      </w:r>
-      <w:r>
-        <w:t xml:space="preserve">vết </w:t>
-      </w:r>
-      <w:r>
-        <w:t xml:space="preserve">các thao tác của </w:t>
-      </w:r>
-      <w:r>
-        <w:rPr>
-          <w:b/>
-        </w:rPr>
-        <w:t>Tài khoản</w:t>
-      </w:r>
-      <w:r>
-        <w:rPr>
-          <w:b/>
-        </w:rPr>
+      <w:r>
+        <w:t xml:space="preserve"> Mục đích dùng </w:t>
+      </w:r>
+      <w:r>
+        <w:t>Cơ sở dữ liệu client</w:t>
+      </w:r>
+      <w:r>
+        <w:t xml:space="preserve"> để phần mềm có thể tải nhanh hơn, có thể làm việc với phần mềm ở chế độ không có mạng nhưng vẫn đảm bảo tính đồng bộ dữ liệu khi có mạng thông qua cơ chế tự đồng bộ của phần mềm.</w:t>
+      </w:r>
+    </w:p>
+    <w:p>
+      <w:pPr>
+        <w:jc w:val="both"/>
+      </w:pPr>
+      <w:r>
+        <w:t xml:space="preserve">   * </w:t>
+      </w:r>
+      <w:r>
+        <w:t>Panel Dành cho nhà phát triển</w:t>
+      </w:r>
+    </w:p>
+    <w:p>
+      <w:pPr>
+        <w:jc w:val="both"/>
+      </w:pPr>
+      <w:r>
+        <w:tab/>
+      </w:r>
+      <w:r>
+        <w:t>Để lưu thông tin lỗi ra file text dễ dàng chỉnh sửa lỗi phát sinh sau này.</w:t>
+      </w:r>
+    </w:p>
+    <w:p>
+      <w:pPr>
+        <w:jc w:val="both"/>
+      </w:pPr>
+      <w:r>
+        <w:t xml:space="preserve"> + Cấu hình toàn cục (remote)</w:t>
+      </w:r>
+      <w:r>
+        <w:t xml:space="preserve"> chứa 3 Panel</w:t>
+      </w:r>
+    </w:p>
+    <w:p>
+      <w:pPr>
+        <w:jc w:val="both"/>
+      </w:pPr>
+      <w:r>
+        <w:t xml:space="preserve">   * Panel Cấu hình FTP [Upload hình ảnh lên server]</w:t>
+      </w:r>
+    </w:p>
+    <w:p>
+      <w:pPr>
+        <w:jc w:val="both"/>
+      </w:pPr>
+      <w:r>
+        <w:tab/>
+        <w:t>Panel này dùng để cấu hình thông tin upload hình ảnh.</w:t>
+      </w:r>
+      <w:r>
+        <w:t xml:space="preserve"> Hình ảnh sẽ được upload lên server thông qua giao thức FTP.</w:t>
+      </w:r>
+      <w:r>
         <w:t xml:space="preserve"> </w:t>
       </w:r>
-      <w:r>
-        <w:t>trên dữ liệu hệ thống.</w:t>
+    </w:p>
+    <w:p>
+      <w:pPr>
+        <w:jc w:val="both"/>
+      </w:pPr>
+      <w:r>
+        <w:t xml:space="preserve">   * Panel Cấ</w:t>
+      </w:r>
+      <w:r>
+        <w:t>u hình HT</w:t>
+      </w:r>
+      <w:r>
+        <w:t>TP [</w:t>
+      </w:r>
+      <w:r>
+        <w:t>Lấy</w:t>
+      </w:r>
+      <w:r>
+        <w:t xml:space="preserve"> hình ảnh </w:t>
+      </w:r>
+      <w:r>
+        <w:t>từ</w:t>
+      </w:r>
+      <w:r>
+        <w:t xml:space="preserve"> server]</w:t>
+      </w:r>
+    </w:p>
+    <w:p>
+      <w:pPr>
+        <w:jc w:val="both"/>
+      </w:pPr>
+      <w:r>
+        <w:lastRenderedPageBreak/>
+        <w:tab/>
+        <w:t>Panel này dùng để cấu hình lấy đường dẫn hình ảnh từ server về. Lưu ý: Cấu hình FTP và HTTP phải cùng 1 server.</w:t>
+      </w:r>
+    </w:p>
+    <w:p>
+      <w:pPr>
+        <w:jc w:val="both"/>
+      </w:pPr>
+      <w:r>
+        <w:t xml:space="preserve">   * Panel Cấu hình </w:t>
+      </w:r>
+      <w:r>
+        <w:t>gửi mail (STMP)</w:t>
+      </w:r>
+    </w:p>
+    <w:p>
+      <w:pPr>
+        <w:jc w:val="both"/>
+      </w:pPr>
+      <w:r>
+        <w:tab/>
+        <w:t>Panel này dùng để cấu hình gửi mail thông qua giao thức STMP, hiện tại cấu hình này để gửi mail về việc thông báo mượn phòng.</w:t>
+      </w:r>
+    </w:p>
+    <w:p>
+      <w:pPr>
+        <w:jc w:val="both"/>
+      </w:pPr>
+      <w:r>
+        <w:t xml:space="preserve">- </w:t>
+      </w:r>
+      <w:r>
+        <w:t xml:space="preserve">Form cài đặt cấu hình này còn cho phép xuất </w:t>
+      </w:r>
+      <w:r>
+        <w:t>tập tin</w:t>
+      </w:r>
+      <w:r>
+        <w:t xml:space="preserve"> cài đặt cấu hình</w:t>
+      </w:r>
+      <w:r>
+        <w:t xml:space="preserve"> (Export)</w:t>
+      </w:r>
+      <w:r>
+        <w:t xml:space="preserve"> để người dùng không phải tốn nhiều thời gian về các thông tin cài đặt</w:t>
+      </w:r>
+      <w:r>
+        <w:t xml:space="preserve"> thông qua chức năng nhập tập tin cài đặt cấu hình (Import)</w:t>
+      </w:r>
+      <w:r>
+        <w:t>.</w:t>
+      </w:r>
+    </w:p>
+    <w:p>
+      <w:pPr>
+        <w:jc w:val="both"/>
+        <w:rPr>
+          <w:b/>
+          <w:color w:val="0070C0"/>
+        </w:rPr>
+      </w:pPr>
+      <w:r>
+        <w:rPr>
+          <w:b/>
+          <w:color w:val="0070C0"/>
+        </w:rPr>
+        <w:t>BackStage</w:t>
+      </w:r>
+      <w:r>
+        <w:rPr>
+          <w:b/>
+          <w:color w:val="0070C0"/>
+        </w:rPr>
+        <w:t xml:space="preserve"> Cài đặt cấu hình</w:t>
+      </w:r>
+      <w:r>
+        <w:rPr>
+          <w:b/>
+          <w:color w:val="0070C0"/>
+        </w:rPr>
+        <w:t>:</w:t>
+      </w:r>
+    </w:p>
+    <w:p>
+      <w:pPr>
+        <w:jc w:val="both"/>
+      </w:pPr>
+      <w:r>
+        <w:t xml:space="preserve">- </w:t>
+      </w:r>
+      <w:r>
+        <w:t xml:space="preserve">Nếu bạn muốn cấu hình lại bạn có thể vào </w:t>
+      </w:r>
+      <w:r>
+        <w:t>BackStage Cài đặt cấ</w:t>
+      </w:r>
+      <w:r>
+        <w:t>u hình để cấu hình lại tương tự form cấu hình</w:t>
+      </w:r>
+    </w:p>
+    <w:p>
+      <w:pPr>
+        <w:jc w:val="both"/>
+        <w:rPr>
+          <w:b/>
+          <w:color w:val="0070C0"/>
+        </w:rPr>
+      </w:pPr>
+      <w:r>
+        <w:rPr>
+          <w:b/>
+          <w:color w:val="0070C0"/>
+        </w:rPr>
+        <w:t xml:space="preserve">BackStage </w:t>
+      </w:r>
+      <w:r>
+        <w:rPr>
+          <w:b/>
+          <w:color w:val="0070C0"/>
+        </w:rPr>
+        <w:t>Giao diện và ngôn ngữ</w:t>
+      </w:r>
+      <w:r>
+        <w:rPr>
+          <w:b/>
+          <w:color w:val="0070C0"/>
+        </w:rPr>
+        <w:t>:</w:t>
+      </w:r>
+    </w:p>
+    <w:p>
+      <w:pPr>
+        <w:jc w:val="both"/>
+      </w:pPr>
+      <w:r>
+        <w:t xml:space="preserve">- </w:t>
+      </w:r>
+      <w:r>
+        <w:t>BackStage này cho phép bạn thay đổi giao diện theo sở thích. Giao diện này chỉ thay đổi trên máy tính của bạn. Phần mềm có gần 50 giao diện để bạn tha hồ lựa chọn.</w:t>
+      </w:r>
+      <w:r>
+        <w:t xml:space="preserve"> Hiện tại phần mềm chỉ hỗ trợ ngôn ngữ tiếng việt.</w:t>
+      </w:r>
+    </w:p>
+    <w:p>
+      <w:pPr>
+        <w:jc w:val="both"/>
+        <w:rPr>
+          <w:b/>
+          <w:color w:val="0070C0"/>
+        </w:rPr>
+      </w:pPr>
+      <w:r>
+        <w:rPr>
+          <w:b/>
+          <w:color w:val="0070C0"/>
+        </w:rPr>
+        <w:t xml:space="preserve">BackStage </w:t>
+      </w:r>
+      <w:r>
+        <w:rPr>
+          <w:b/>
+          <w:color w:val="0070C0"/>
+        </w:rPr>
+        <w:t>Cập nhật phần mềm</w:t>
+      </w:r>
+      <w:r>
+        <w:rPr>
+          <w:b/>
+          <w:color w:val="0070C0"/>
+        </w:rPr>
+        <w:t>:</w:t>
+      </w:r>
+    </w:p>
+    <w:p>
+      <w:pPr>
+        <w:jc w:val="both"/>
+      </w:pPr>
+      <w:r>
+        <w:t xml:space="preserve">- </w:t>
+      </w:r>
+      <w:r>
+        <w:t>BackStage này cho phép bạn kiểm tra phiên bản mới từ hệ thống, và tải về phiên bản mới nhất cho máy của bạn.</w:t>
       </w:r>
       <w:bookmarkStart w:id="0" w:name="_GoBack"/>
       <w:bookmarkEnd w:id="0"/>

</xml_diff>